<commit_message>
Uploaded new single subject design study
</commit_message>
<xml_diff>
--- a/Revision/table2_track_changes.docx
+++ b/Revision/table2_track_changes.docx
@@ -22,14 +22,14 @@
         <w:tblLook w:val="0420" w:firstRow="1" w:lastRow="0" w:firstColumn="0" w:lastColumn="0" w:noHBand="0" w:noVBand="1"/>
       </w:tblPr>
       <w:tblGrid>
-        <w:gridCol w:w="1526"/>
+        <w:gridCol w:w="1527"/>
         <w:gridCol w:w="1834"/>
         <w:gridCol w:w="1651"/>
-        <w:gridCol w:w="880"/>
-        <w:gridCol w:w="1705"/>
-        <w:gridCol w:w="1614"/>
-        <w:gridCol w:w="1240"/>
-        <w:gridCol w:w="1497"/>
+        <w:gridCol w:w="881"/>
+        <w:gridCol w:w="1707"/>
+        <w:gridCol w:w="1603"/>
+        <w:gridCol w:w="1241"/>
+        <w:gridCol w:w="1503"/>
       </w:tblGrid>
       <w:tr>
         <w:trPr>
@@ -1194,25 +1194,14 @@
               <w:spacing w:before="100" w:after="100"/>
               <w:ind w:left="100" w:right="100"/>
             </w:pPr>
-            <w:proofErr w:type="spellStart"/>
-            <w:r>
-              <w:rPr>
-                <w:rFonts w:eastAsia="Helvetica" w:hAnsi="Helvetica" w:cs="Helvetica"/>
-                <w:color w:val="000000"/>
-                <w:sz w:val="22"/>
-                <w:szCs w:val="22"/>
-              </w:rPr>
-              <w:t>Elsherif</w:t>
-            </w:r>
-            <w:proofErr w:type="spellEnd"/>
-            <w:r>
-              <w:rPr>
-                <w:rFonts w:eastAsia="Helvetica" w:hAnsi="Helvetica" w:cs="Helvetica"/>
-                <w:color w:val="000000"/>
-                <w:sz w:val="22"/>
-                <w:szCs w:val="22"/>
-              </w:rPr>
-              <w:t xml:space="preserve"> et al. (2021)</w:t>
+            <w:r>
+              <w:rPr>
+                <w:rFonts w:eastAsia="Helvetica" w:hAnsi="Helvetica" w:cs="Helvetica"/>
+                <w:color w:val="000000"/>
+                <w:sz w:val="22"/>
+                <w:szCs w:val="22"/>
+              </w:rPr>
+              <w:t>Elsherif et al. (2021)</w:t>
             </w:r>
           </w:p>
         </w:tc>
@@ -1558,7 +1547,6 @@
               <w:spacing w:before="100" w:after="100"/>
               <w:ind w:left="100" w:right="100"/>
             </w:pPr>
-            <w:proofErr w:type="spellStart"/>
             <w:r>
               <w:rPr>
                 <w:rFonts w:eastAsia="Helvetica" w:hAnsi="Helvetica" w:cs="Helvetica"/>
@@ -1577,7 +1565,6 @@
               </w:rPr>
               <w:t>ý</w:t>
             </w:r>
-            <w:proofErr w:type="spellEnd"/>
             <w:r>
               <w:rPr>
                 <w:rFonts w:eastAsia="Helvetica" w:hAnsi="Helvetica" w:cs="Helvetica"/>
@@ -1956,25 +1943,14 @@
               <w:spacing w:before="100" w:after="100"/>
               <w:ind w:left="100" w:right="100"/>
             </w:pPr>
-            <w:proofErr w:type="spellStart"/>
-            <w:r>
-              <w:rPr>
-                <w:rFonts w:eastAsia="Helvetica" w:hAnsi="Helvetica" w:cs="Helvetica"/>
-                <w:color w:val="000000"/>
-                <w:sz w:val="22"/>
-                <w:szCs w:val="22"/>
-              </w:rPr>
-              <w:t>Battal</w:t>
-            </w:r>
-            <w:proofErr w:type="spellEnd"/>
-            <w:r>
-              <w:rPr>
-                <w:rFonts w:eastAsia="Helvetica" w:hAnsi="Helvetica" w:cs="Helvetica"/>
-                <w:color w:val="000000"/>
-                <w:sz w:val="22"/>
-                <w:szCs w:val="22"/>
-              </w:rPr>
-              <w:t xml:space="preserve"> et al. (2019)</w:t>
+            <w:r>
+              <w:rPr>
+                <w:rFonts w:eastAsia="Helvetica" w:hAnsi="Helvetica" w:cs="Helvetica"/>
+                <w:color w:val="000000"/>
+                <w:sz w:val="22"/>
+                <w:szCs w:val="22"/>
+              </w:rPr>
+              <w:t>Battal et al. (2019)</w:t>
             </w:r>
           </w:p>
         </w:tc>
@@ -3019,8 +2995,7 @@
                 <w:szCs w:val="22"/>
               </w:rPr>
             </w:pPr>
-            <w:proofErr w:type="spellStart"/>
-            <w:ins w:id="25" w:author="jcb2271" w:date="2025-01-02T21:17:00Z">
+            <w:ins w:id="25" w:author="jcb2271" w:date="2025-01-03T08:36:00Z" w16du:dateUtc="2025-01-03T13:36:00Z">
               <w:r>
                 <w:rPr>
                   <w:rFonts w:eastAsia="Helvetica" w:hAnsi="Helvetica" w:cs="Helvetica"/>
@@ -3029,9 +3004,10 @@
                   <w:szCs w:val="22"/>
                 </w:rPr>
                 <w:lastRenderedPageBreak/>
-                <w:t>Robinaugh</w:t>
+                <w:t>Ayin</w:t>
               </w:r>
-              <w:proofErr w:type="spellEnd"/>
+            </w:ins>
+            <w:ins w:id="26" w:author="jcb2271" w:date="2025-01-02T21:17:00Z">
               <w:r>
                 <w:rPr>
                   <w:rFonts w:eastAsia="Helvetica" w:hAnsi="Helvetica" w:cs="Helvetica"/>
@@ -3042,7 +3018,7 @@
                 <w:t xml:space="preserve"> </w:t>
               </w:r>
             </w:ins>
-            <w:ins w:id="26" w:author="jcb2271" w:date="2025-01-02T21:17:00Z" w16du:dateUtc="2025-01-03T02:17:00Z">
+            <w:ins w:id="27" w:author="jcb2271" w:date="2025-01-02T21:17:00Z" w16du:dateUtc="2025-01-03T02:17:00Z">
               <w:r>
                 <w:rPr>
                   <w:rFonts w:eastAsia="Helvetica" w:hAnsi="Helvetica" w:cs="Helvetica"/>
@@ -3080,14 +3056,14 @@
               <w:ind w:left="100" w:right="100"/>
               <w:jc w:val="center"/>
               <w:rPr>
-                <w:ins w:id="27" w:author="jcb2271" w:date="2025-01-02T21:17:00Z" w16du:dateUtc="2025-01-03T02:17:00Z"/>
-                <w:rFonts w:eastAsia="Helvetica" w:hAnsi="Helvetica" w:cs="Helvetica"/>
-                <w:color w:val="000000"/>
-                <w:sz w:val="22"/>
-                <w:szCs w:val="22"/>
-              </w:rPr>
-            </w:pPr>
-            <w:ins w:id="28" w:author="jcb2271" w:date="2025-01-02T21:17:00Z">
+                <w:ins w:id="28" w:author="jcb2271" w:date="2025-01-02T21:17:00Z" w16du:dateUtc="2025-01-03T02:17:00Z"/>
+                <w:rFonts w:eastAsia="Helvetica" w:hAnsi="Helvetica" w:cs="Helvetica"/>
+                <w:color w:val="000000"/>
+                <w:sz w:val="22"/>
+                <w:szCs w:val="22"/>
+              </w:rPr>
+            </w:pPr>
+            <w:ins w:id="29" w:author="jcb2271" w:date="2025-01-02T21:17:00Z">
               <w:r>
                 <w:rPr>
                   <w:rFonts w:eastAsia="Helvetica" w:hAnsi="Helvetica" w:cs="Helvetica"/>
@@ -3125,14 +3101,14 @@
               <w:ind w:left="100" w:right="100"/>
               <w:jc w:val="center"/>
               <w:rPr>
-                <w:ins w:id="29" w:author="jcb2271" w:date="2025-01-02T21:17:00Z" w16du:dateUtc="2025-01-03T02:17:00Z"/>
-                <w:rFonts w:eastAsia="Helvetica" w:hAnsi="Helvetica" w:cs="Helvetica"/>
-                <w:color w:val="000000"/>
-                <w:sz w:val="22"/>
-                <w:szCs w:val="22"/>
-              </w:rPr>
-            </w:pPr>
-            <w:ins w:id="30" w:author="jcb2271" w:date="2025-01-02T21:18:00Z" w16du:dateUtc="2025-01-03T02:18:00Z">
+                <w:ins w:id="30" w:author="jcb2271" w:date="2025-01-02T21:17:00Z" w16du:dateUtc="2025-01-03T02:17:00Z"/>
+                <w:rFonts w:eastAsia="Helvetica" w:hAnsi="Helvetica" w:cs="Helvetica"/>
+                <w:color w:val="000000"/>
+                <w:sz w:val="22"/>
+                <w:szCs w:val="22"/>
+              </w:rPr>
+            </w:pPr>
+            <w:ins w:id="31" w:author="jcb2271" w:date="2025-01-02T21:18:00Z" w16du:dateUtc="2025-01-03T02:18:00Z">
               <w:r>
                 <w:rPr>
                   <w:rFonts w:eastAsia="Helvetica" w:hAnsi="Helvetica" w:cs="Helvetica"/>
@@ -3175,14 +3151,14 @@
               <w:spacing w:before="100" w:after="100"/>
               <w:ind w:left="100" w:right="100"/>
               <w:rPr>
-                <w:ins w:id="31" w:author="jcb2271" w:date="2025-01-02T21:17:00Z" w16du:dateUtc="2025-01-03T02:17:00Z"/>
-                <w:rFonts w:eastAsia="Helvetica" w:hAnsi="Helvetica" w:cs="Helvetica"/>
-                <w:color w:val="000000"/>
-                <w:sz w:val="22"/>
-                <w:szCs w:val="22"/>
-              </w:rPr>
-            </w:pPr>
-            <w:ins w:id="32" w:author="jcb2271" w:date="2025-01-02T21:17:00Z" w16du:dateUtc="2025-01-03T02:17:00Z">
+                <w:ins w:id="32" w:author="jcb2271" w:date="2025-01-02T21:17:00Z" w16du:dateUtc="2025-01-03T02:17:00Z"/>
+                <w:rFonts w:eastAsia="Helvetica" w:hAnsi="Helvetica" w:cs="Helvetica"/>
+                <w:color w:val="000000"/>
+                <w:sz w:val="22"/>
+                <w:szCs w:val="22"/>
+              </w:rPr>
+            </w:pPr>
+            <w:ins w:id="33" w:author="jcb2271" w:date="2025-01-02T21:17:00Z" w16du:dateUtc="2025-01-03T02:17:00Z">
               <w:r>
                 <w:rPr>
                   <w:rFonts w:eastAsia="Helvetica" w:hAnsi="Helvetica" w:cs="Helvetica"/>
@@ -3225,14 +3201,14 @@
               <w:spacing w:before="100" w:after="100"/>
               <w:ind w:left="100" w:right="100"/>
               <w:rPr>
-                <w:ins w:id="33" w:author="jcb2271" w:date="2025-01-02T21:18:00Z"/>
-                <w:rFonts w:eastAsia="Helvetica" w:hAnsi="Helvetica" w:cs="Helvetica"/>
-                <w:color w:val="000000"/>
-                <w:sz w:val="22"/>
-                <w:szCs w:val="22"/>
-              </w:rPr>
-            </w:pPr>
-            <w:ins w:id="34" w:author="jcb2271" w:date="2025-01-02T21:19:00Z" w16du:dateUtc="2025-01-03T02:19:00Z">
+                <w:ins w:id="34" w:author="jcb2271" w:date="2025-01-02T21:18:00Z"/>
+                <w:rFonts w:eastAsia="Helvetica" w:hAnsi="Helvetica" w:cs="Helvetica"/>
+                <w:color w:val="000000"/>
+                <w:sz w:val="22"/>
+                <w:szCs w:val="22"/>
+              </w:rPr>
+            </w:pPr>
+            <w:ins w:id="35" w:author="jcb2271" w:date="2025-01-03T08:38:00Z" w16du:dateUtc="2025-01-03T13:38:00Z">
               <w:r>
                 <w:rPr>
                   <w:rFonts w:eastAsia="Helvetica" w:hAnsi="Helvetica" w:cs="Helvetica"/>
@@ -3240,10 +3216,8 @@
                   <w:sz w:val="22"/>
                   <w:szCs w:val="22"/>
                 </w:rPr>
-                <w:t>S</w:t>
+                <w:t>D</w:t>
               </w:r>
-            </w:ins>
-            <w:ins w:id="35" w:author="jcb2271" w:date="2025-01-02T21:18:00Z">
               <w:r>
                 <w:rPr>
                   <w:rFonts w:eastAsia="Helvetica" w:hAnsi="Helvetica" w:cs="Helvetica"/>
@@ -3251,69 +3225,8 @@
                   <w:sz w:val="22"/>
                   <w:szCs w:val="22"/>
                 </w:rPr>
-                <w:t xml:space="preserve">emantic variant primary progressive aphasia and a history of traumatic brain injury (TBI) </w:t>
+                <w:t>ifferences in test scores</w:t>
               </w:r>
-            </w:ins>
-          </w:p>
-          <w:p>
-            <w:pPr>
-              <w:keepNext/>
-              <w:pBdr>
-                <w:top w:val="none" w:sz="0" w:space="0" w:color="000000"/>
-                <w:left w:val="none" w:sz="0" w:space="0" w:color="000000"/>
-                <w:bottom w:val="none" w:sz="0" w:space="0" w:color="000000"/>
-                <w:right w:val="none" w:sz="0" w:space="0" w:color="000000"/>
-              </w:pBdr>
-              <w:spacing w:before="100" w:after="100"/>
-              <w:ind w:left="100" w:right="100"/>
-              <w:rPr>
-                <w:ins w:id="36" w:author="jcb2271" w:date="2025-01-02T21:17:00Z" w16du:dateUtc="2025-01-03T02:17:00Z"/>
-                <w:rFonts w:eastAsia="Helvetica" w:hAnsi="Helvetica" w:cs="Helvetica"/>
-                <w:color w:val="000000"/>
-                <w:sz w:val="22"/>
-                <w:szCs w:val="22"/>
-              </w:rPr>
-            </w:pPr>
-          </w:p>
-        </w:tc>
-        <w:tc>
-          <w:tcPr>
-            <w:tcW w:w="0" w:type="auto"/>
-            <w:tcBorders>
-              <w:top w:val="none" w:sz="0" w:space="0" w:color="000000"/>
-              <w:left w:val="none" w:sz="0" w:space="0" w:color="000000"/>
-              <w:bottom w:val="none" w:sz="0" w:space="0" w:color="000000"/>
-              <w:right w:val="none" w:sz="0" w:space="0" w:color="000000"/>
-            </w:tcBorders>
-            <w:shd w:val="clear" w:color="auto" w:fill="FFFFFF"/>
-            <w:tcMar>
-              <w:top w:w="0" w:type="dxa"/>
-              <w:left w:w="0" w:type="dxa"/>
-              <w:bottom w:w="0" w:type="dxa"/>
-              <w:right w:w="0" w:type="dxa"/>
-            </w:tcMar>
-            <w:vAlign w:val="center"/>
-          </w:tcPr>
-          <w:p>
-            <w:pPr>
-              <w:keepNext/>
-              <w:pBdr>
-                <w:top w:val="none" w:sz="0" w:space="0" w:color="000000"/>
-                <w:left w:val="none" w:sz="0" w:space="0" w:color="000000"/>
-                <w:bottom w:val="none" w:sz="0" w:space="0" w:color="000000"/>
-                <w:right w:val="none" w:sz="0" w:space="0" w:color="000000"/>
-              </w:pBdr>
-              <w:spacing w:before="100" w:after="100"/>
-              <w:ind w:left="100" w:right="100"/>
-              <w:rPr>
-                <w:ins w:id="37" w:author="jcb2271" w:date="2025-01-02T21:17:00Z" w16du:dateUtc="2025-01-03T02:17:00Z"/>
-                <w:rFonts w:eastAsia="Helvetica" w:hAnsi="Helvetica" w:cs="Helvetica"/>
-                <w:color w:val="000000"/>
-                <w:sz w:val="22"/>
-                <w:szCs w:val="22"/>
-              </w:rPr>
-            </w:pPr>
-            <w:ins w:id="38" w:author="jcb2271" w:date="2025-01-02T21:28:00Z" w16du:dateUtc="2025-01-03T02:28:00Z">
               <w:r>
                 <w:rPr>
                   <w:rFonts w:eastAsia="Helvetica" w:hAnsi="Helvetica" w:cs="Helvetica"/>
@@ -3321,10 +3234,8 @@
                   <w:sz w:val="22"/>
                   <w:szCs w:val="22"/>
                 </w:rPr>
-                <w:t xml:space="preserve">Posterior distribution of changes </w:t>
+                <w:t xml:space="preserve"> </w:t>
               </w:r>
-            </w:ins>
-            <w:ins w:id="39" w:author="jcb2271" w:date="2025-01-02T21:29:00Z" w16du:dateUtc="2025-01-03T02:29:00Z">
               <w:r>
                 <w:rPr>
                   <w:rFonts w:eastAsia="Helvetica" w:hAnsi="Helvetica" w:cs="Helvetica"/>
@@ -3332,49 +3243,69 @@
                   <w:sz w:val="22"/>
                   <w:szCs w:val="22"/>
                 </w:rPr>
-                <w:t>in number of words acquired after treatment</w:t>
+                <w:t>across assessment time points</w:t>
               </w:r>
             </w:ins>
           </w:p>
-        </w:tc>
-        <w:tc>
-          <w:tcPr>
-            <w:tcW w:w="0" w:type="auto"/>
-            <w:tcBorders>
-              <w:top w:val="none" w:sz="0" w:space="0" w:color="000000"/>
-              <w:left w:val="none" w:sz="0" w:space="0" w:color="000000"/>
-              <w:bottom w:val="none" w:sz="0" w:space="0" w:color="000000"/>
-              <w:right w:val="none" w:sz="0" w:space="0" w:color="000000"/>
-            </w:tcBorders>
-            <w:shd w:val="clear" w:color="auto" w:fill="FFFFFF"/>
-            <w:tcMar>
-              <w:top w:w="0" w:type="dxa"/>
-              <w:left w:w="0" w:type="dxa"/>
-              <w:bottom w:w="0" w:type="dxa"/>
-              <w:right w:w="0" w:type="dxa"/>
-            </w:tcMar>
-            <w:vAlign w:val="center"/>
-          </w:tcPr>
-          <w:p>
-            <w:pPr>
-              <w:keepNext/>
-              <w:pBdr>
-                <w:top w:val="none" w:sz="0" w:space="0" w:color="000000"/>
-                <w:left w:val="none" w:sz="0" w:space="0" w:color="000000"/>
-                <w:bottom w:val="none" w:sz="0" w:space="0" w:color="000000"/>
-                <w:right w:val="none" w:sz="0" w:space="0" w:color="000000"/>
-              </w:pBdr>
-              <w:spacing w:before="100" w:after="100"/>
-              <w:ind w:left="100" w:right="100"/>
-              <w:rPr>
-                <w:ins w:id="40" w:author="jcb2271" w:date="2025-01-02T21:17:00Z" w16du:dateUtc="2025-01-03T02:17:00Z"/>
-                <w:rFonts w:eastAsia="Helvetica" w:hAnsi="Helvetica" w:cs="Helvetica"/>
-                <w:color w:val="000000"/>
-                <w:sz w:val="22"/>
-                <w:szCs w:val="22"/>
-              </w:rPr>
-            </w:pPr>
-            <w:ins w:id="41" w:author="jcb2271" w:date="2025-01-02T21:28:00Z" w16du:dateUtc="2025-01-03T02:28:00Z">
+          <w:p>
+            <w:pPr>
+              <w:keepNext/>
+              <w:pBdr>
+                <w:top w:val="none" w:sz="0" w:space="0" w:color="000000"/>
+                <w:left w:val="none" w:sz="0" w:space="0" w:color="000000"/>
+                <w:bottom w:val="none" w:sz="0" w:space="0" w:color="000000"/>
+                <w:right w:val="none" w:sz="0" w:space="0" w:color="000000"/>
+              </w:pBdr>
+              <w:spacing w:before="100" w:after="100"/>
+              <w:ind w:left="100" w:right="100"/>
+              <w:rPr>
+                <w:ins w:id="36" w:author="jcb2271" w:date="2025-01-02T21:17:00Z" w16du:dateUtc="2025-01-03T02:17:00Z"/>
+                <w:rFonts w:eastAsia="Helvetica" w:hAnsi="Helvetica" w:cs="Helvetica"/>
+                <w:color w:val="000000"/>
+                <w:sz w:val="22"/>
+                <w:szCs w:val="22"/>
+              </w:rPr>
+            </w:pPr>
+          </w:p>
+        </w:tc>
+        <w:tc>
+          <w:tcPr>
+            <w:tcW w:w="0" w:type="auto"/>
+            <w:tcBorders>
+              <w:top w:val="none" w:sz="0" w:space="0" w:color="000000"/>
+              <w:left w:val="none" w:sz="0" w:space="0" w:color="000000"/>
+              <w:bottom w:val="none" w:sz="0" w:space="0" w:color="000000"/>
+              <w:right w:val="none" w:sz="0" w:space="0" w:color="000000"/>
+            </w:tcBorders>
+            <w:shd w:val="clear" w:color="auto" w:fill="FFFFFF"/>
+            <w:tcMar>
+              <w:top w:w="0" w:type="dxa"/>
+              <w:left w:w="0" w:type="dxa"/>
+              <w:bottom w:w="0" w:type="dxa"/>
+              <w:right w:w="0" w:type="dxa"/>
+            </w:tcMar>
+            <w:vAlign w:val="center"/>
+          </w:tcPr>
+          <w:p>
+            <w:pPr>
+              <w:keepNext/>
+              <w:pBdr>
+                <w:top w:val="none" w:sz="0" w:space="0" w:color="000000"/>
+                <w:left w:val="none" w:sz="0" w:space="0" w:color="000000"/>
+                <w:bottom w:val="none" w:sz="0" w:space="0" w:color="000000"/>
+                <w:right w:val="none" w:sz="0" w:space="0" w:color="000000"/>
+              </w:pBdr>
+              <w:spacing w:before="100" w:after="100"/>
+              <w:ind w:left="100" w:right="100"/>
+              <w:rPr>
+                <w:ins w:id="37" w:author="jcb2271" w:date="2025-01-02T21:17:00Z" w16du:dateUtc="2025-01-03T02:17:00Z"/>
+                <w:rFonts w:eastAsia="Helvetica" w:hAnsi="Helvetica" w:cs="Helvetica"/>
+                <w:color w:val="000000"/>
+                <w:sz w:val="22"/>
+                <w:szCs w:val="22"/>
+              </w:rPr>
+            </w:pPr>
+            <w:ins w:id="38" w:author="jcb2271" w:date="2025-01-03T08:36:00Z" w16du:dateUtc="2025-01-03T13:36:00Z">
               <w:r>
                 <w:rPr>
                   <w:rFonts w:eastAsia="Helvetica" w:hAnsi="Helvetica" w:cs="Helvetica"/>
@@ -3382,7 +3313,7 @@
                   <w:sz w:val="22"/>
                   <w:szCs w:val="22"/>
                 </w:rPr>
-                <w:t>Bernoulli</w:t>
+                <w:t>X</w:t>
               </w:r>
             </w:ins>
           </w:p>
@@ -3417,14 +3348,14 @@
               <w:spacing w:before="100" w:after="100"/>
               <w:ind w:left="100" w:right="100"/>
               <w:rPr>
-                <w:ins w:id="42" w:author="jcb2271" w:date="2025-01-02T21:17:00Z" w16du:dateUtc="2025-01-03T02:17:00Z"/>
-                <w:rFonts w:eastAsia="Helvetica" w:hAnsi="Helvetica" w:cs="Helvetica"/>
-                <w:color w:val="000000"/>
-                <w:sz w:val="22"/>
-                <w:szCs w:val="22"/>
-              </w:rPr>
-            </w:pPr>
-            <w:ins w:id="43" w:author="jcb2271" w:date="2025-01-02T21:19:00Z">
+                <w:ins w:id="39" w:author="jcb2271" w:date="2025-01-02T21:17:00Z" w16du:dateUtc="2025-01-03T02:17:00Z"/>
+                <w:rFonts w:eastAsia="Helvetica" w:hAnsi="Helvetica" w:cs="Helvetica"/>
+                <w:color w:val="000000"/>
+                <w:sz w:val="22"/>
+                <w:szCs w:val="22"/>
+              </w:rPr>
+            </w:pPr>
+            <w:ins w:id="40" w:author="jcb2271" w:date="2025-01-03T08:37:00Z" w16du:dateUtc="2025-01-03T13:37:00Z">
               <w:r>
                 <w:rPr>
                   <w:rFonts w:eastAsia="Helvetica" w:hAnsi="Helvetica" w:cs="Helvetica"/>
@@ -3432,7 +3363,90 @@
                   <w:sz w:val="22"/>
                   <w:szCs w:val="22"/>
                 </w:rPr>
-                <w:t>Item-level Bayesian generalized mixed-effects model</w:t>
+                <w:t>Ordinal</w:t>
+              </w:r>
+            </w:ins>
+          </w:p>
+        </w:tc>
+        <w:tc>
+          <w:tcPr>
+            <w:tcW w:w="0" w:type="auto"/>
+            <w:tcBorders>
+              <w:top w:val="none" w:sz="0" w:space="0" w:color="000000"/>
+              <w:left w:val="none" w:sz="0" w:space="0" w:color="000000"/>
+              <w:bottom w:val="none" w:sz="0" w:space="0" w:color="000000"/>
+              <w:right w:val="none" w:sz="0" w:space="0" w:color="000000"/>
+            </w:tcBorders>
+            <w:shd w:val="clear" w:color="auto" w:fill="FFFFFF"/>
+            <w:tcMar>
+              <w:top w:w="0" w:type="dxa"/>
+              <w:left w:w="0" w:type="dxa"/>
+              <w:bottom w:w="0" w:type="dxa"/>
+              <w:right w:w="0" w:type="dxa"/>
+            </w:tcMar>
+            <w:vAlign w:val="center"/>
+          </w:tcPr>
+          <w:p>
+            <w:pPr>
+              <w:keepNext/>
+              <w:pBdr>
+                <w:top w:val="none" w:sz="0" w:space="0" w:color="000000"/>
+                <w:left w:val="none" w:sz="0" w:space="0" w:color="000000"/>
+                <w:bottom w:val="none" w:sz="0" w:space="0" w:color="000000"/>
+                <w:right w:val="none" w:sz="0" w:space="0" w:color="000000"/>
+              </w:pBdr>
+              <w:spacing w:before="100" w:after="100"/>
+              <w:ind w:left="100" w:right="100"/>
+              <w:rPr>
+                <w:ins w:id="41" w:author="jcb2271" w:date="2025-01-02T21:17:00Z" w16du:dateUtc="2025-01-03T02:17:00Z"/>
+                <w:rFonts w:eastAsia="Helvetica" w:hAnsi="Helvetica" w:cs="Helvetica"/>
+                <w:color w:val="000000"/>
+                <w:sz w:val="22"/>
+                <w:szCs w:val="22"/>
+              </w:rPr>
+            </w:pPr>
+            <w:ins w:id="42" w:author="jcb2271" w:date="2025-01-03T08:36:00Z" w16du:dateUtc="2025-01-03T13:36:00Z">
+              <w:r>
+                <w:rPr>
+                  <w:rFonts w:eastAsia="Helvetica" w:hAnsi="Helvetica" w:cs="Helvetica"/>
+                  <w:color w:val="000000"/>
+                  <w:sz w:val="22"/>
+                  <w:szCs w:val="22"/>
+                </w:rPr>
+                <w:t>Friedman</w:t>
+              </w:r>
+            </w:ins>
+            <w:ins w:id="43" w:author="jcb2271" w:date="2025-01-03T08:40:00Z" w16du:dateUtc="2025-01-03T13:40:00Z">
+              <w:r>
+                <w:rPr>
+                  <w:rFonts w:eastAsia="Helvetica" w:hAnsi="Helvetica" w:cs="Helvetica"/>
+                  <w:color w:val="000000"/>
+                  <w:sz w:val="22"/>
+                  <w:szCs w:val="22"/>
+                </w:rPr>
+                <w:t xml:space="preserve"> chi-squared</w:t>
+              </w:r>
+            </w:ins>
+            <w:ins w:id="44" w:author="jcb2271" w:date="2025-01-03T08:37:00Z" w16du:dateUtc="2025-01-03T13:37:00Z">
+              <w:r>
+                <w:rPr>
+                  <w:rFonts w:eastAsia="Helvetica" w:hAnsi="Helvetica" w:cs="Helvetica"/>
+                  <w:color w:val="000000"/>
+                  <w:sz w:val="22"/>
+                  <w:szCs w:val="22"/>
+                </w:rPr>
+                <w:t xml:space="preserve"> </w:t>
+              </w:r>
+            </w:ins>
+            <w:ins w:id="45" w:author="jcb2271" w:date="2025-01-03T08:36:00Z" w16du:dateUtc="2025-01-03T13:36:00Z">
+              <w:r>
+                <w:rPr>
+                  <w:rFonts w:eastAsia="Helvetica" w:hAnsi="Helvetica" w:cs="Helvetica"/>
+                  <w:color w:val="000000"/>
+                  <w:sz w:val="22"/>
+                  <w:szCs w:val="22"/>
+                </w:rPr>
+                <w:t>test</w:t>
               </w:r>
             </w:ins>
           </w:p>
@@ -3515,7 +3529,7 @@
                 <w:szCs w:val="22"/>
               </w:rPr>
             </w:pPr>
-            <w:ins w:id="44" w:author="jcb2271" w:date="2025-01-02T21:04:00Z" w16du:dateUtc="2025-01-03T02:04:00Z">
+            <w:ins w:id="46" w:author="jcb2271" w:date="2025-01-02T21:04:00Z" w16du:dateUtc="2025-01-03T02:04:00Z">
               <w:r>
                 <w:rPr>
                   <w:rFonts w:eastAsia="Helvetica" w:hAnsi="Helvetica" w:cs="Helvetica"/>
@@ -3558,7 +3572,7 @@
                 <w:sz w:val="22"/>
                 <w:szCs w:val="22"/>
               </w:rPr>
-              <w:pPrChange w:id="45" w:author="jcb2271" w:date="2025-01-02T21:02:00Z" w16du:dateUtc="2025-01-03T02:02:00Z">
+              <w:pPrChange w:id="47" w:author="jcb2271" w:date="2025-01-02T21:02:00Z" w16du:dateUtc="2025-01-03T02:02:00Z">
                 <w:pPr>
                   <w:keepNext/>
                   <w:pBdr>
@@ -3815,25 +3829,14 @@
               <w:spacing w:before="100" w:after="100"/>
               <w:ind w:left="100" w:right="100"/>
             </w:pPr>
-            <w:proofErr w:type="spellStart"/>
-            <w:r>
-              <w:rPr>
-                <w:rFonts w:eastAsia="Helvetica" w:hAnsi="Helvetica" w:cs="Helvetica"/>
-                <w:color w:val="000000"/>
-                <w:sz w:val="22"/>
-                <w:szCs w:val="22"/>
-              </w:rPr>
-              <w:t>Chanchaochai</w:t>
-            </w:r>
-            <w:proofErr w:type="spellEnd"/>
-            <w:r>
-              <w:rPr>
-                <w:rFonts w:eastAsia="Helvetica" w:hAnsi="Helvetica" w:cs="Helvetica"/>
-                <w:color w:val="000000"/>
-                <w:sz w:val="22"/>
-                <w:szCs w:val="22"/>
-              </w:rPr>
-              <w:t xml:space="preserve"> &amp; Schwarz (2023)</w:t>
+            <w:r>
+              <w:rPr>
+                <w:rFonts w:eastAsia="Helvetica" w:hAnsi="Helvetica" w:cs="Helvetica"/>
+                <w:color w:val="000000"/>
+                <w:sz w:val="22"/>
+                <w:szCs w:val="22"/>
+              </w:rPr>
+              <w:t>Chanchaochai &amp; Schwarz (2023)</w:t>
             </w:r>
           </w:p>
         </w:tc>
@@ -3868,7 +3871,7 @@
                 <w:szCs w:val="22"/>
               </w:rPr>
             </w:pPr>
-            <w:ins w:id="46" w:author="jcb2271" w:date="2025-01-02T21:04:00Z" w16du:dateUtc="2025-01-03T02:04:00Z">
+            <w:ins w:id="48" w:author="jcb2271" w:date="2025-01-02T21:04:00Z" w16du:dateUtc="2025-01-03T02:04:00Z">
               <w:r>
                 <w:rPr>
                   <w:rFonts w:eastAsia="Helvetica" w:hAnsi="Helvetica" w:cs="Helvetica"/>
@@ -3911,7 +3914,7 @@
                 <w:sz w:val="22"/>
                 <w:szCs w:val="22"/>
               </w:rPr>
-              <w:pPrChange w:id="47" w:author="jcb2271" w:date="2025-01-02T21:02:00Z" w16du:dateUtc="2025-01-03T02:02:00Z">
+              <w:pPrChange w:id="49" w:author="jcb2271" w:date="2025-01-02T21:02:00Z" w16du:dateUtc="2025-01-03T02:02:00Z">
                 <w:pPr>
                   <w:keepNext/>
                   <w:pBdr>

</xml_diff>